<commit_message>
Adding data graphs and stock data
</commit_message>
<xml_diff>
--- a/Data/Data_Wrangling_Procedures.docx
+++ b/Data/Data_Wrangling_Procedures.docx
@@ -4,19 +4,14 @@
   <w:body>
     <w:p>
       <w:pPr>
-        <w:rPr>
-          <w:rStyle w:val="Emphasis"/>
-          <w:sz w:val="28"/>
-          <w:szCs w:val="28"/>
-          <w:u w:val="single"/>
-        </w:rPr>
-      </w:pPr>
-      <w:r>
-        <w:rPr>
-          <w:rStyle w:val="Emphasis"/>
-          <w:sz w:val="28"/>
-          <w:szCs w:val="28"/>
-          <w:u w:val="single"/>
+        <w:pStyle w:val="TOCHeading"/>
+        <w:rPr>
+          <w:rStyle w:val="IntenseReference"/>
+        </w:rPr>
+      </w:pPr>
+      <w:r>
+        <w:rPr>
+          <w:rStyle w:val="IntenseReference"/>
         </w:rPr>
         <w:t>Capstone 1: Analysis of Top 200 Spotify stream data – Data Wrangling</w:t>
       </w:r>
@@ -120,13 +115,6 @@
             <w:tcW w:w="7105" w:type="dxa"/>
           </w:tcPr>
           <w:p>
-            <w:pPr>
-              <w:pStyle w:val="ListParagraph"/>
-              <w:numPr>
-                <w:ilvl w:val="0"/>
-                <w:numId w:val="3"/>
-              </w:numPr>
-            </w:pPr>
             <w:r>
               <w:t xml:space="preserve">Daily </w:t>
             </w:r>
@@ -158,15 +146,8 @@
             <w:tcW w:w="7105" w:type="dxa"/>
           </w:tcPr>
           <w:p>
-            <w:pPr>
-              <w:pStyle w:val="ListParagraph"/>
-              <w:numPr>
-                <w:ilvl w:val="0"/>
-                <w:numId w:val="3"/>
-              </w:numPr>
-            </w:pPr>
             <w:r>
-              <w:t>Song audio features on Top 200 songs</w:t>
+              <w:t>Song audio features</w:t>
             </w:r>
           </w:p>
         </w:tc>
@@ -187,13 +168,6 @@
             <w:tcW w:w="7105" w:type="dxa"/>
           </w:tcPr>
           <w:p>
-            <w:pPr>
-              <w:pStyle w:val="ListParagraph"/>
-              <w:numPr>
-                <w:ilvl w:val="0"/>
-                <w:numId w:val="3"/>
-              </w:numPr>
-            </w:pPr>
             <w:r>
               <w:t>Song audio analysis data</w:t>
             </w:r>
@@ -216,18 +190,20 @@
             <w:tcW w:w="7105" w:type="dxa"/>
           </w:tcPr>
           <w:p>
-            <w:pPr>
-              <w:pStyle w:val="ListParagraph"/>
-              <w:numPr>
-                <w:ilvl w:val="0"/>
-                <w:numId w:val="3"/>
-              </w:numPr>
-            </w:pPr>
             <w:r>
-              <w:t>Song m</w:t>
+              <w:t>Artist</w:t>
             </w:r>
             <w:r>
-              <w:t>eta data (genre, lyrics etc.)</w:t>
+              <w:t xml:space="preserve"> m</w:t>
+            </w:r>
+            <w:r>
+              <w:t xml:space="preserve">eta data (genre, </w:t>
+            </w:r>
+            <w:r>
+              <w:t xml:space="preserve">followers </w:t>
+            </w:r>
+            <w:r>
+              <w:t>etc.)</w:t>
             </w:r>
           </w:p>
         </w:tc>
@@ -237,7 +213,10 @@
           </w:tcPr>
           <w:p>
             <w:r>
-              <w:t>MusixMatch API</w:t>
+              <w:t>Spotify</w:t>
+            </w:r>
+            <w:r>
+              <w:t xml:space="preserve"> API</w:t>
             </w:r>
           </w:p>
         </w:tc>
@@ -295,10 +274,7 @@
     <w:p>
       <w:pPr>
         <w:pStyle w:val="ListParagraph"/>
-        <w:numPr>
-          <w:ilvl w:val="0"/>
-          <w:numId w:val="4"/>
-        </w:numPr>
+        <w:ind w:left="360"/>
         <w:rPr>
           <w:rStyle w:val="BookTitle"/>
           <w:b w:val="0"/>
@@ -324,19 +300,7 @@
           <w:rPr>
             <w:rStyle w:val="Hyperlink"/>
           </w:rPr>
-          <w:t>Spotify</w:t>
-        </w:r>
-        <w:r>
-          <w:rPr>
-            <w:rStyle w:val="Hyperlink"/>
-          </w:rPr>
-          <w:t xml:space="preserve"> </w:t>
-        </w:r>
-        <w:r>
-          <w:rPr>
-            <w:rStyle w:val="Hyperlink"/>
-          </w:rPr>
-          <w:t>Charts</w:t>
+          <w:t>Spotify Charts</w:t>
         </w:r>
       </w:hyperlink>
       <w:r>
@@ -375,19 +339,7 @@
           <w:rPr>
             <w:rStyle w:val="Hyperlink"/>
           </w:rPr>
-          <w:t>short</w:t>
-        </w:r>
-        <w:r>
-          <w:rPr>
-            <w:rStyle w:val="Hyperlink"/>
-          </w:rPr>
-          <w:t xml:space="preserve"> </w:t>
-        </w:r>
-        <w:r>
-          <w:rPr>
-            <w:rStyle w:val="Hyperlink"/>
-          </w:rPr>
-          <w:t>script</w:t>
+          <w:t>short script</w:t>
         </w:r>
       </w:hyperlink>
       <w:r>
@@ -421,7 +373,31 @@
           <w:iCs w:val="0"/>
           <w:spacing w:val="0"/>
         </w:rPr>
-        <w:t>Error handling was added to capture any dates where the csv did not download correctly. The date of these files were written to a specific folder for review.</w:t>
+        <w:t xml:space="preserve">Error handling was added to capture any dates where the csv did not download correctly. The date of these files </w:t>
+      </w:r>
+      <w:proofErr w:type="gramStart"/>
+      <w:r>
+        <w:rPr>
+          <w:rStyle w:val="BookTitle"/>
+          <w:b w:val="0"/>
+          <w:bCs w:val="0"/>
+          <w:i w:val="0"/>
+          <w:iCs w:val="0"/>
+          <w:spacing w:val="0"/>
+        </w:rPr>
+        <w:t>were</w:t>
+      </w:r>
+      <w:proofErr w:type="gramEnd"/>
+      <w:r>
+        <w:rPr>
+          <w:rStyle w:val="BookTitle"/>
+          <w:b w:val="0"/>
+          <w:bCs w:val="0"/>
+          <w:i w:val="0"/>
+          <w:iCs w:val="0"/>
+          <w:spacing w:val="0"/>
+        </w:rPr>
+        <w:t xml:space="preserve"> written to a specific folder for review.</w:t>
       </w:r>
     </w:p>
     <w:p>
@@ -456,21 +432,74 @@
           <w:iCs w:val="0"/>
           <w:spacing w:val="0"/>
         </w:rPr>
-        <w:t xml:space="preserve">for 4 dates were unable to be downloaded due to Spotify not having any data for those dates. </w:t>
-      </w:r>
-      <w:r>
-        <w:rPr>
-          <w:rStyle w:val="BookTitle"/>
-          <w:b w:val="0"/>
-          <w:bCs w:val="0"/>
-          <w:i w:val="0"/>
-          <w:iCs w:val="0"/>
-          <w:spacing w:val="0"/>
-        </w:rPr>
-        <w:t>Due to the top ranked songs not changing significantly day to day, the missing data was linearized using the previous day.</w:t>
-      </w:r>
-      <w:bookmarkStart w:id="0" w:name="_GoBack"/>
-      <w:bookmarkEnd w:id="0"/>
+        <w:t xml:space="preserve">for 4 dates were unable to be downloaded due to </w:t>
+      </w:r>
+      <w:r>
+        <w:rPr>
+          <w:rStyle w:val="BookTitle"/>
+          <w:b w:val="0"/>
+          <w:bCs w:val="0"/>
+          <w:i w:val="0"/>
+          <w:iCs w:val="0"/>
+          <w:spacing w:val="0"/>
+        </w:rPr>
+        <w:t xml:space="preserve">a </w:t>
+      </w:r>
+      <w:r>
+        <w:rPr>
+          <w:rStyle w:val="BookTitle"/>
+          <w:b w:val="0"/>
+          <w:bCs w:val="0"/>
+          <w:i w:val="0"/>
+          <w:iCs w:val="0"/>
+          <w:spacing w:val="0"/>
+        </w:rPr>
+        <w:t>Spotify</w:t>
+      </w:r>
+      <w:r>
+        <w:rPr>
+          <w:rStyle w:val="BookTitle"/>
+          <w:b w:val="0"/>
+          <w:bCs w:val="0"/>
+          <w:i w:val="0"/>
+          <w:iCs w:val="0"/>
+          <w:spacing w:val="0"/>
+        </w:rPr>
+        <w:t xml:space="preserve"> error. No data was provided </w:t>
+      </w:r>
+      <w:r>
+        <w:rPr>
+          <w:rStyle w:val="BookTitle"/>
+          <w:b w:val="0"/>
+          <w:bCs w:val="0"/>
+          <w:i w:val="0"/>
+          <w:iCs w:val="0"/>
+          <w:spacing w:val="0"/>
+        </w:rPr>
+        <w:t xml:space="preserve">for those dates. </w:t>
+      </w:r>
+      <w:r>
+        <w:rPr>
+          <w:rStyle w:val="BookTitle"/>
+          <w:b w:val="0"/>
+          <w:bCs w:val="0"/>
+          <w:i w:val="0"/>
+          <w:iCs w:val="0"/>
+          <w:spacing w:val="0"/>
+        </w:rPr>
+        <w:t>Due to the top ranked songs not changing significantly day to day, the missing data was linearized using the previous day</w:t>
+      </w:r>
+      <w:r>
+        <w:rPr>
+          <w:rStyle w:val="BookTitle"/>
+          <w:b w:val="0"/>
+          <w:bCs w:val="0"/>
+          <w:i w:val="0"/>
+          <w:iCs w:val="0"/>
+          <w:spacing w:val="0"/>
+        </w:rPr>
+        <w:t>s data.</w:t>
+      </w:r>
     </w:p>
     <w:p>
       <w:pPr>
@@ -543,8 +572,34 @@
           <w:iCs w:val="0"/>
           <w:spacing w:val="0"/>
         </w:rPr>
-        <w:t>method to amalgamate to one dataframe.</w:t>
-      </w:r>
+        <w:t xml:space="preserve">method to amalgamate to one </w:t>
+      </w:r>
+      <w:proofErr w:type="spellStart"/>
+      <w:r>
+        <w:rPr>
+          <w:rStyle w:val="BookTitle"/>
+          <w:b w:val="0"/>
+          <w:bCs w:val="0"/>
+          <w:i w:val="0"/>
+          <w:iCs w:val="0"/>
+          <w:spacing w:val="0"/>
+        </w:rPr>
+        <w:t>dataframe</w:t>
+      </w:r>
+      <w:proofErr w:type="spellEnd"/>
+      <w:r>
+        <w:rPr>
+          <w:rStyle w:val="BookTitle"/>
+          <w:b w:val="0"/>
+          <w:bCs w:val="0"/>
+          <w:i w:val="0"/>
+          <w:iCs w:val="0"/>
+          <w:spacing w:val="0"/>
+        </w:rPr>
+        <w:t>.</w:t>
+      </w:r>
+      <w:bookmarkStart w:id="0" w:name="_GoBack"/>
+      <w:bookmarkEnd w:id="0"/>
     </w:p>
     <w:p>
       <w:pPr>
@@ -567,7 +622,31 @@
           <w:iCs w:val="0"/>
           <w:spacing w:val="0"/>
         </w:rPr>
-        <w:t xml:space="preserve">Once summarized in one dataframe, a mask was used to </w:t>
+        <w:t xml:space="preserve">Once summarized in one </w:t>
+      </w:r>
+      <w:proofErr w:type="spellStart"/>
+      <w:r>
+        <w:rPr>
+          <w:rStyle w:val="BookTitle"/>
+          <w:b w:val="0"/>
+          <w:bCs w:val="0"/>
+          <w:i w:val="0"/>
+          <w:iCs w:val="0"/>
+          <w:spacing w:val="0"/>
+        </w:rPr>
+        <w:t>dataframe</w:t>
+      </w:r>
+      <w:proofErr w:type="spellEnd"/>
+      <w:r>
+        <w:rPr>
+          <w:rStyle w:val="BookTitle"/>
+          <w:b w:val="0"/>
+          <w:bCs w:val="0"/>
+          <w:i w:val="0"/>
+          <w:iCs w:val="0"/>
+          <w:spacing w:val="0"/>
+        </w:rPr>
+        <w:t xml:space="preserve">, a mask was used to </w:t>
       </w:r>
       <w:r>
         <w:rPr>
@@ -583,6 +662,9 @@
     </w:p>
     <w:p>
       <w:pPr>
+        <w:pBdr>
+          <w:bottom w:val="single" w:sz="6" w:space="1" w:color="auto"/>
+        </w:pBdr>
         <w:ind w:left="360"/>
         <w:rPr>
           <w:rStyle w:val="BookTitle"/>
@@ -613,11 +695,38 @@
           <w:iCs w:val="0"/>
           <w:spacing w:val="0"/>
         </w:rPr>
-        <w:t>cleaned dataframe was written to a csv for analysis.</w:t>
+        <w:t xml:space="preserve">cleaned </w:t>
+      </w:r>
+      <w:proofErr w:type="spellStart"/>
+      <w:r>
+        <w:rPr>
+          <w:rStyle w:val="BookTitle"/>
+          <w:b w:val="0"/>
+          <w:bCs w:val="0"/>
+          <w:i w:val="0"/>
+          <w:iCs w:val="0"/>
+          <w:spacing w:val="0"/>
+        </w:rPr>
+        <w:t>dataframe</w:t>
+      </w:r>
+      <w:proofErr w:type="spellEnd"/>
+      <w:r>
+        <w:rPr>
+          <w:rStyle w:val="BookTitle"/>
+          <w:b w:val="0"/>
+          <w:bCs w:val="0"/>
+          <w:i w:val="0"/>
+          <w:iCs w:val="0"/>
+          <w:spacing w:val="0"/>
+        </w:rPr>
+        <w:t xml:space="preserve"> was written to a csv for analysis.</w:t>
       </w:r>
     </w:p>
     <w:p>
       <w:pPr>
+        <w:pBdr>
+          <w:bottom w:val="single" w:sz="6" w:space="1" w:color="auto"/>
+        </w:pBdr>
         <w:ind w:left="360"/>
         <w:rPr>
           <w:rStyle w:val="BookTitle"/>
@@ -631,20 +740,349 @@
     </w:p>
     <w:p>
       <w:pPr>
+        <w:rPr>
+          <w:rStyle w:val="BookTitle"/>
+          <w:b w:val="0"/>
+          <w:bCs w:val="0"/>
+          <w:i w:val="0"/>
+          <w:iCs w:val="0"/>
+          <w:spacing w:val="0"/>
+        </w:rPr>
+      </w:pPr>
+    </w:p>
+    <w:p>
+      <w:pPr>
         <w:pStyle w:val="ListParagraph"/>
-        <w:numPr>
-          <w:ilvl w:val="0"/>
-          <w:numId w:val="4"/>
-        </w:numPr>
-        <w:rPr>
-          <w:rStyle w:val="BookTitle"/>
-          <w:b w:val="0"/>
-          <w:bCs w:val="0"/>
-          <w:i w:val="0"/>
-          <w:iCs w:val="0"/>
-          <w:spacing w:val="0"/>
-        </w:rPr>
-      </w:pPr>
+        <w:ind w:left="360"/>
+        <w:rPr>
+          <w:rStyle w:val="BookTitle"/>
+          <w:b w:val="0"/>
+          <w:bCs w:val="0"/>
+          <w:i w:val="0"/>
+          <w:iCs w:val="0"/>
+          <w:spacing w:val="0"/>
+        </w:rPr>
+      </w:pPr>
+      <w:r>
+        <w:rPr>
+          <w:rStyle w:val="BookTitle"/>
+          <w:b w:val="0"/>
+          <w:bCs w:val="0"/>
+          <w:i w:val="0"/>
+          <w:iCs w:val="0"/>
+          <w:spacing w:val="0"/>
+        </w:rPr>
+        <w:t xml:space="preserve">Using the csv with the cleaned Top 200 data, a unique list of songs was extracted by loading the csv into a </w:t>
+      </w:r>
+      <w:proofErr w:type="spellStart"/>
+      <w:r>
+        <w:rPr>
+          <w:rStyle w:val="BookTitle"/>
+          <w:b w:val="0"/>
+          <w:bCs w:val="0"/>
+          <w:i w:val="0"/>
+          <w:iCs w:val="0"/>
+          <w:spacing w:val="0"/>
+        </w:rPr>
+        <w:t>dataframe</w:t>
+      </w:r>
+      <w:proofErr w:type="spellEnd"/>
+      <w:r>
+        <w:rPr>
+          <w:rStyle w:val="BookTitle"/>
+          <w:b w:val="0"/>
+          <w:bCs w:val="0"/>
+          <w:i w:val="0"/>
+          <w:iCs w:val="0"/>
+          <w:spacing w:val="0"/>
+        </w:rPr>
+        <w:t xml:space="preserve"> creating a series of unique song ids. </w:t>
+      </w:r>
+    </w:p>
+    <w:p>
+      <w:pPr>
+        <w:pStyle w:val="ListParagraph"/>
+        <w:ind w:left="360"/>
+        <w:rPr>
+          <w:rStyle w:val="BookTitle"/>
+          <w:b w:val="0"/>
+          <w:bCs w:val="0"/>
+          <w:i w:val="0"/>
+          <w:iCs w:val="0"/>
+          <w:spacing w:val="0"/>
+        </w:rPr>
+      </w:pPr>
+    </w:p>
+    <w:p>
+      <w:pPr>
+        <w:pStyle w:val="ListParagraph"/>
+        <w:ind w:left="360"/>
+        <w:rPr>
+          <w:rStyle w:val="BookTitle"/>
+          <w:b w:val="0"/>
+          <w:bCs w:val="0"/>
+          <w:i w:val="0"/>
+          <w:iCs w:val="0"/>
+          <w:spacing w:val="0"/>
+        </w:rPr>
+      </w:pPr>
+      <w:r>
+        <w:rPr>
+          <w:rStyle w:val="BookTitle"/>
+          <w:b w:val="0"/>
+          <w:bCs w:val="0"/>
+          <w:i w:val="0"/>
+          <w:iCs w:val="0"/>
+          <w:spacing w:val="0"/>
+        </w:rPr>
+        <w:t xml:space="preserve">The module </w:t>
+      </w:r>
+      <w:hyperlink r:id="rId9" w:history="1">
+        <w:proofErr w:type="spellStart"/>
+        <w:r>
+          <w:rPr>
+            <w:rStyle w:val="Hyperlink"/>
+            <w:i/>
+            <w:iCs/>
+          </w:rPr>
+          <w:t>Spotipy</w:t>
+        </w:r>
+        <w:proofErr w:type="spellEnd"/>
+        <w:r>
+          <w:rPr>
+            <w:rStyle w:val="Hyperlink"/>
+          </w:rPr>
+          <w:t xml:space="preserve"> (an open source library)</w:t>
+        </w:r>
+      </w:hyperlink>
+      <w:r>
+        <w:rPr>
+          <w:rStyle w:val="BookTitle"/>
+          <w:b w:val="0"/>
+          <w:bCs w:val="0"/>
+          <w:i w:val="0"/>
+          <w:iCs w:val="0"/>
+          <w:spacing w:val="0"/>
+        </w:rPr>
+        <w:t xml:space="preserve"> was then used to make ~</w:t>
+      </w:r>
+      <w:r>
+        <w:rPr>
+          <w:rStyle w:val="BookTitle"/>
+          <w:b w:val="0"/>
+          <w:bCs w:val="0"/>
+          <w:i w:val="0"/>
+          <w:iCs w:val="0"/>
+          <w:spacing w:val="0"/>
+        </w:rPr>
+        <w:t>7,000</w:t>
+      </w:r>
+      <w:r>
+        <w:rPr>
+          <w:rStyle w:val="BookTitle"/>
+          <w:b w:val="0"/>
+          <w:bCs w:val="0"/>
+          <w:i w:val="0"/>
+          <w:iCs w:val="0"/>
+          <w:spacing w:val="0"/>
+        </w:rPr>
+        <w:t xml:space="preserve"> </w:t>
+      </w:r>
+      <w:proofErr w:type="spellStart"/>
+      <w:r>
+        <w:rPr>
+          <w:rStyle w:val="BookTitle"/>
+          <w:b w:val="0"/>
+          <w:bCs w:val="0"/>
+          <w:i w:val="0"/>
+          <w:iCs w:val="0"/>
+          <w:spacing w:val="0"/>
+        </w:rPr>
+        <w:t>API</w:t>
+      </w:r>
+      <w:proofErr w:type="spellEnd"/>
+      <w:r>
+        <w:rPr>
+          <w:rStyle w:val="BookTitle"/>
+          <w:b w:val="0"/>
+          <w:bCs w:val="0"/>
+          <w:i w:val="0"/>
+          <w:iCs w:val="0"/>
+          <w:spacing w:val="0"/>
+        </w:rPr>
+        <w:t xml:space="preserve"> calls to </w:t>
+      </w:r>
+      <w:r>
+        <w:rPr>
+          <w:rStyle w:val="BookTitle"/>
+          <w:b w:val="0"/>
+          <w:bCs w:val="0"/>
+          <w:i w:val="0"/>
+          <w:iCs w:val="0"/>
+          <w:spacing w:val="0"/>
+        </w:rPr>
+        <w:t xml:space="preserve">the </w:t>
+      </w:r>
+      <w:r>
+        <w:rPr>
+          <w:rStyle w:val="BookTitle"/>
+          <w:b w:val="0"/>
+          <w:bCs w:val="0"/>
+          <w:i w:val="0"/>
+          <w:iCs w:val="0"/>
+          <w:spacing w:val="0"/>
+        </w:rPr>
+        <w:t>Spotify</w:t>
+      </w:r>
+      <w:r>
+        <w:rPr>
+          <w:rStyle w:val="BookTitle"/>
+          <w:b w:val="0"/>
+          <w:bCs w:val="0"/>
+          <w:i w:val="0"/>
+          <w:iCs w:val="0"/>
+          <w:spacing w:val="0"/>
+        </w:rPr>
+        <w:t xml:space="preserve"> API</w:t>
+      </w:r>
+      <w:r>
+        <w:rPr>
+          <w:rStyle w:val="BookTitle"/>
+          <w:b w:val="0"/>
+          <w:bCs w:val="0"/>
+          <w:i w:val="0"/>
+          <w:iCs w:val="0"/>
+          <w:spacing w:val="0"/>
+        </w:rPr>
+        <w:t xml:space="preserve"> in order to pull song features</w:t>
+      </w:r>
+      <w:r>
+        <w:rPr>
+          <w:rStyle w:val="BookTitle"/>
+          <w:b w:val="0"/>
+          <w:bCs w:val="0"/>
+          <w:i w:val="0"/>
+          <w:iCs w:val="0"/>
+          <w:spacing w:val="0"/>
+        </w:rPr>
+        <w:t xml:space="preserve"> and</w:t>
+      </w:r>
+      <w:r>
+        <w:rPr>
+          <w:rStyle w:val="BookTitle"/>
+          <w:b w:val="0"/>
+          <w:bCs w:val="0"/>
+          <w:i w:val="0"/>
+          <w:iCs w:val="0"/>
+          <w:spacing w:val="0"/>
+        </w:rPr>
+        <w:t xml:space="preserve"> song analysis</w:t>
+      </w:r>
+      <w:r>
+        <w:rPr>
+          <w:rStyle w:val="BookTitle"/>
+          <w:b w:val="0"/>
+          <w:bCs w:val="0"/>
+          <w:i w:val="0"/>
+          <w:iCs w:val="0"/>
+          <w:spacing w:val="0"/>
+        </w:rPr>
+        <w:t>.</w:t>
+      </w:r>
+      <w:r>
+        <w:rPr>
+          <w:rStyle w:val="BookTitle"/>
+          <w:b w:val="0"/>
+          <w:bCs w:val="0"/>
+          <w:i w:val="0"/>
+          <w:iCs w:val="0"/>
+          <w:spacing w:val="0"/>
+        </w:rPr>
+        <w:t xml:space="preserve"> </w:t>
+      </w:r>
+    </w:p>
+    <w:p>
+      <w:pPr>
+        <w:pStyle w:val="ListParagraph"/>
+        <w:ind w:left="360"/>
+        <w:rPr>
+          <w:rStyle w:val="BookTitle"/>
+          <w:b w:val="0"/>
+          <w:bCs w:val="0"/>
+          <w:i w:val="0"/>
+          <w:iCs w:val="0"/>
+          <w:spacing w:val="0"/>
+        </w:rPr>
+      </w:pPr>
+    </w:p>
+    <w:p>
+      <w:pPr>
+        <w:pStyle w:val="ListParagraph"/>
+        <w:ind w:left="360"/>
+        <w:rPr>
+          <w:rStyle w:val="BookTitle"/>
+          <w:b w:val="0"/>
+          <w:bCs w:val="0"/>
+          <w:i w:val="0"/>
+          <w:iCs w:val="0"/>
+          <w:spacing w:val="0"/>
+        </w:rPr>
+      </w:pPr>
+      <w:r>
+        <w:rPr>
+          <w:rStyle w:val="BookTitle"/>
+          <w:b w:val="0"/>
+          <w:bCs w:val="0"/>
+          <w:i w:val="0"/>
+          <w:iCs w:val="0"/>
+          <w:spacing w:val="0"/>
+        </w:rPr>
+        <w:t xml:space="preserve">Leveraging the </w:t>
+      </w:r>
+      <w:r>
+        <w:rPr>
+          <w:rStyle w:val="BookTitle"/>
+          <w:b w:val="0"/>
+          <w:bCs w:val="0"/>
+          <w:i w:val="0"/>
+          <w:iCs w:val="0"/>
+          <w:spacing w:val="0"/>
+        </w:rPr>
+        <w:t>and artist meta data</w:t>
+      </w:r>
+      <w:r>
+        <w:rPr>
+          <w:rStyle w:val="BookTitle"/>
+          <w:b w:val="0"/>
+          <w:bCs w:val="0"/>
+          <w:i w:val="0"/>
+          <w:iCs w:val="0"/>
+          <w:spacing w:val="0"/>
+        </w:rPr>
+        <w:t xml:space="preserve">. </w:t>
+      </w:r>
+      <w:r>
+        <w:rPr>
+          <w:rStyle w:val="BookTitle"/>
+          <w:b w:val="0"/>
+          <w:bCs w:val="0"/>
+          <w:i w:val="0"/>
+          <w:iCs w:val="0"/>
+          <w:spacing w:val="0"/>
+        </w:rPr>
+        <w:t xml:space="preserve">The </w:t>
+      </w:r>
+      <w:r>
+        <w:rPr>
+          <w:rStyle w:val="BookTitle"/>
+          <w:b w:val="0"/>
+          <w:bCs w:val="0"/>
+          <w:i w:val="0"/>
+          <w:iCs w:val="0"/>
+          <w:spacing w:val="0"/>
+        </w:rPr>
+        <w:t>API data was written to a csv for analysis.</w:t>
+      </w:r>
     </w:p>
     <w:p>
       <w:pPr>
@@ -1323,6 +1761,7 @@
     <w:lsdException w:name="HTML Sample" w:semiHidden="1" w:unhideWhenUsed="1"/>
     <w:lsdException w:name="HTML Typewriter" w:semiHidden="1" w:unhideWhenUsed="1"/>
     <w:lsdException w:name="HTML Variable" w:semiHidden="1" w:unhideWhenUsed="1"/>
+    <w:lsdException w:name="Normal Table" w:semiHidden="1" w:unhideWhenUsed="1"/>
     <w:lsdException w:name="annotation subject" w:semiHidden="1" w:unhideWhenUsed="1"/>
     <w:lsdException w:name="No List" w:semiHidden="1" w:unhideWhenUsed="1"/>
     <w:lsdException w:name="Outline List 1" w:semiHidden="1" w:unhideWhenUsed="1"/>
@@ -1369,8 +1808,10 @@
     <w:lsdException w:name="Table Subtle 2" w:semiHidden="1" w:unhideWhenUsed="1"/>
     <w:lsdException w:name="Table Web 1" w:semiHidden="1" w:unhideWhenUsed="1"/>
     <w:lsdException w:name="Table Web 2" w:semiHidden="1" w:unhideWhenUsed="1"/>
+    <w:lsdException w:name="Table Web 3" w:semiHidden="1" w:unhideWhenUsed="1"/>
     <w:lsdException w:name="Balloon Text" w:semiHidden="1" w:unhideWhenUsed="1"/>
     <w:lsdException w:name="Table Grid" w:uiPriority="39"/>
+    <w:lsdException w:name="Table Theme" w:semiHidden="1" w:unhideWhenUsed="1"/>
     <w:lsdException w:name="Placeholder Text" w:semiHidden="1"/>
     <w:lsdException w:name="No Spacing" w:uiPriority="1" w:qFormat="1"/>
     <w:lsdException w:name="Light Shading" w:uiPriority="60"/>
@@ -1617,6 +2058,28 @@
       <w:szCs w:val="32"/>
     </w:rPr>
   </w:style>
+  <w:style w:type="paragraph" w:styleId="Heading2">
+    <w:name w:val="heading 2"/>
+    <w:basedOn w:val="Normal"/>
+    <w:next w:val="Normal"/>
+    <w:link w:val="Heading2Char"/>
+    <w:uiPriority w:val="9"/>
+    <w:unhideWhenUsed/>
+    <w:qFormat/>
+    <w:rsid w:val="003F0248"/>
+    <w:pPr>
+      <w:keepNext/>
+      <w:keepLines/>
+      <w:spacing w:before="40" w:after="0"/>
+      <w:outlineLvl w:val="1"/>
+    </w:pPr>
+    <w:rPr>
+      <w:rFonts w:asciiTheme="majorHAnsi" w:eastAsiaTheme="majorEastAsia" w:hAnsiTheme="majorHAnsi" w:cstheme="majorBidi"/>
+      <w:color w:val="2F5496" w:themeColor="accent1" w:themeShade="BF"/>
+      <w:sz w:val="26"/>
+      <w:szCs w:val="26"/>
+    </w:rPr>
+  </w:style>
   <w:style w:type="character" w:default="1" w:styleId="DefaultParagraphFont">
     <w:name w:val="Default Paragraph Font"/>
     <w:uiPriority w:val="1"/>
@@ -1818,6 +2281,19 @@
     <w:rPr>
       <w:color w:val="954F72" w:themeColor="followedHyperlink"/>
       <w:u w:val="single"/>
+    </w:rPr>
+  </w:style>
+  <w:style w:type="character" w:customStyle="1" w:styleId="Heading2Char">
+    <w:name w:val="Heading 2 Char"/>
+    <w:basedOn w:val="DefaultParagraphFont"/>
+    <w:link w:val="Heading2"/>
+    <w:uiPriority w:val="9"/>
+    <w:rsid w:val="003F0248"/>
+    <w:rPr>
+      <w:rFonts w:asciiTheme="majorHAnsi" w:eastAsiaTheme="majorEastAsia" w:hAnsiTheme="majorHAnsi" w:cstheme="majorBidi"/>
+      <w:color w:val="2F5496" w:themeColor="accent1" w:themeShade="BF"/>
+      <w:sz w:val="26"/>
+      <w:szCs w:val="26"/>
     </w:rPr>
   </w:style>
 </w:styles>
@@ -2123,7 +2599,7 @@
 </file>
 
 <file path=customXml/itemProps1.xml><?xml version="1.0" encoding="utf-8"?>
-<ds:datastoreItem xmlns:ds="http://schemas.openxmlformats.org/officeDocument/2006/customXml" ds:itemID="{CE31FD8D-7E02-49FE-BDD5-BFBCBE355E6C}">
+<ds:datastoreItem xmlns:ds="http://schemas.openxmlformats.org/officeDocument/2006/customXml" ds:itemID="{14E2C21E-E584-4CDE-BA9C-91E3AE84922F}">
   <ds:schemaRefs>
     <ds:schemaRef ds:uri="http://schemas.openxmlformats.org/officeDocument/2006/bibliography"/>
   </ds:schemaRefs>

</xml_diff>